<commit_message>
Actualizo los roles en el guion
</commit_message>
<xml_diff>
--- a/Documentos Proyecto/Video de presentacion/Guion video de presentacion personas.docx
+++ b/Documentos Proyecto/Video de presentacion/Guion video de presentacion personas.docx
@@ -1,6 +1,6 @@
 
 <file path=word/document.xml><?xml version="1.0" encoding="utf-8"?>
-<w:document xmlns:wpc="http://schemas.microsoft.com/office/word/2010/wordprocessingCanvas" xmlns:cx="http://schemas.microsoft.com/office/drawing/2014/chartex" xmlns:cx1="http://schemas.microsoft.com/office/drawing/2015/9/8/chartex" xmlns:cx2="http://schemas.microsoft.com/office/drawing/2015/10/21/chartex" xmlns:cx3="http://schemas.microsoft.com/office/drawing/2016/5/9/chartex" xmlns:cx4="http://schemas.microsoft.com/office/drawing/2016/5/10/chartex" xmlns:cx5="http://schemas.microsoft.com/office/drawing/2016/5/11/chartex" xmlns:cx6="http://schemas.microsoft.com/office/drawing/2016/5/12/chartex" xmlns:cx7="http://schemas.microsoft.com/office/drawing/2016/5/13/chartex" xmlns:cx8="http://schemas.microsoft.com/office/drawing/2016/5/14/chartex" xmlns:mc="http://schemas.openxmlformats.org/markup-compatibility/2006" xmlns:aink="http://schemas.microsoft.com/office/drawing/2016/ink" xmlns:am3d="http://schemas.microsoft.com/office/drawing/2017/model3d" xmlns:o="urn:schemas-microsoft-com:office:office" xmlns:oel="http://schemas.microsoft.com/office/2019/extlst" xmlns:r="http://schemas.openxmlformats.org/officeDocument/2006/relationships" xmlns:m="http://schemas.openxmlformats.org/officeDocument/2006/math" xmlns:v="urn:schemas-microsoft-com:vml" xmlns:wp14="http://schemas.microsoft.com/office/word/2010/wordprocessingDrawing" xmlns:wp="http://schemas.openxmlformats.org/drawingml/2006/wordprocessingDrawing" xmlns:w10="urn:schemas-microsoft-com:office:word" xmlns:w="http://schemas.openxmlformats.org/wordprocessingml/2006/main" xmlns:w14="http://schemas.microsoft.com/office/word/2010/wordml" xmlns:w15="http://schemas.microsoft.com/office/word/2012/wordml" xmlns:w16cex="http://schemas.microsoft.com/office/word/2018/wordml/cex" xmlns:w16cid="http://schemas.microsoft.com/office/word/2016/wordml/cid" xmlns:w16="http://schemas.microsoft.com/office/word/2018/wordml" xmlns:w16du="http://schemas.microsoft.com/office/word/2023/wordml/word16du" xmlns:w16sdtdh="http://schemas.microsoft.com/office/word/2020/wordml/sdtdatahash" xmlns:w16sdtfl="http://schemas.microsoft.com/office/word/2024/wordml/sdtformatlock" xmlns:w16se="http://schemas.microsoft.com/office/word/2015/wordml/symex" xmlns:wpg="http://schemas.microsoft.com/office/word/2010/wordprocessingGroup" xmlns:wpi="http://schemas.microsoft.com/office/word/2010/wordprocessingInk" xmlns:wne="http://schemas.microsoft.com/office/word/2006/wordml" xmlns:wps="http://schemas.microsoft.com/office/word/2010/wordprocessingShape" mc:Ignorable="w14 w15 w16se w16cid w16 w16cex w16sdtdh w16sdtfl w16du wp14">
+<w:document xmlns:wpc="http://schemas.microsoft.com/office/word/2010/wordprocessingCanvas" xmlns:cx="http://schemas.microsoft.com/office/drawing/2014/chartex" xmlns:mc="http://schemas.openxmlformats.org/markup-compatibility/2006" xmlns:o="urn:schemas-microsoft-com:office:office" xmlns:r="http://schemas.openxmlformats.org/officeDocument/2006/relationships" xmlns:m="http://schemas.openxmlformats.org/officeDocument/2006/math" xmlns:v="urn:schemas-microsoft-com:vml" xmlns:wp14="http://schemas.microsoft.com/office/word/2010/wordprocessingDrawing" xmlns:wp="http://schemas.openxmlformats.org/drawingml/2006/wordprocessingDrawing" xmlns:w10="urn:schemas-microsoft-com:office:word" xmlns:w="http://schemas.openxmlformats.org/wordprocessingml/2006/main" xmlns:w14="http://schemas.microsoft.com/office/word/2010/wordml" xmlns:w15="http://schemas.microsoft.com/office/word/2012/wordml" xmlns:w16se="http://schemas.microsoft.com/office/word/2015/wordml/symex" xmlns:wpg="http://schemas.microsoft.com/office/word/2010/wordprocessingGroup" xmlns:wpi="http://schemas.microsoft.com/office/word/2010/wordprocessingInk" xmlns:wne="http://schemas.microsoft.com/office/word/2006/wordml" xmlns:wps="http://schemas.microsoft.com/office/word/2010/wordprocessingShape" mc:Ignorable="w14 w15 w16se wp14">
   <w:body>
     <w:p>
       <w:pPr>
@@ -50,7 +50,17 @@
           <w:shd w:val="clear" w:color="auto" w:fill="D0CECE" w:themeFill="background2" w:themeFillShade="E6"/>
           <w:lang w:val="es-MX"/>
         </w:rPr>
-        <w:t xml:space="preserve">echo por alumnos de séptimo año de la escuela de educación secundaria número 7 “IMPA”, de la especialidad </w:t>
+        <w:t>echo por alum</w:t>
+      </w:r>
+      <w:bookmarkStart w:id="0" w:name="_GoBack"/>
+      <w:bookmarkEnd w:id="0"/>
+      <w:r>
+        <w:rPr>
+          <w:sz w:val="24"/>
+          <w:shd w:val="clear" w:color="auto" w:fill="D0CECE" w:themeFill="background2" w:themeFillShade="E6"/>
+          <w:lang w:val="es-MX"/>
+        </w:rPr>
+        <w:t xml:space="preserve">nos de séptimo año de la escuela de educación secundaria número 7 “IMPA”, de la especialidad </w:t>
       </w:r>
       <w:r>
         <w:rPr>
@@ -418,14 +428,17 @@
     </w:p>
     <w:p>
       <w:pPr>
-        <w:rPr>
-          <w:sz w:val="24"/>
-          <w:lang w:val="es-MX"/>
-        </w:rPr>
-      </w:pPr>
-      <w:r>
-        <w:rPr>
-          <w:sz w:val="24"/>
+        <w:shd w:val="clear" w:color="auto" w:fill="FFFFFF" w:themeFill="background1"/>
+        <w:rPr>
+          <w:sz w:val="24"/>
+          <w:highlight w:val="yellow"/>
+          <w:lang w:val="es-MX"/>
+        </w:rPr>
+      </w:pPr>
+      <w:r>
+        <w:rPr>
+          <w:sz w:val="24"/>
+          <w:highlight w:val="yellow"/>
           <w:lang w:val="es-MX"/>
         </w:rPr>
         <w:t>El proceso se podría dividir en cuatro secciones principales:</w:t>
@@ -438,14 +451,16 @@
           <w:ilvl w:val="0"/>
           <w:numId w:val="1"/>
         </w:numPr>
-        <w:rPr>
-          <w:sz w:val="24"/>
-          <w:lang w:val="es-MX"/>
-        </w:rPr>
-      </w:pPr>
-      <w:r>
-        <w:rPr>
-          <w:sz w:val="24"/>
+        <w:shd w:val="clear" w:color="auto" w:fill="FFFFFF" w:themeFill="background1"/>
+        <w:rPr>
+          <w:sz w:val="24"/>
+          <w:lang w:val="es-MX"/>
+        </w:rPr>
+      </w:pPr>
+      <w:r>
+        <w:rPr>
+          <w:sz w:val="24"/>
+          <w:highlight w:val="yellow"/>
           <w:lang w:val="es-MX"/>
         </w:rPr>
         <w:t>Estructura:</w:t>
@@ -453,6 +468,7 @@
       <w:r>
         <w:rPr>
           <w:sz w:val="24"/>
+          <w:highlight w:val="yellow"/>
           <w:lang w:val="es-MX"/>
         </w:rPr>
         <w:t xml:space="preserve"> </w:t>
@@ -460,6 +476,7 @@
       <w:r>
         <w:rPr>
           <w:sz w:val="24"/>
+          <w:highlight w:val="yellow"/>
           <w:lang w:val="es-MX"/>
         </w:rPr>
         <w:t>La baldosa esta conformada por una base de madera sobre la cual se apoyan</w:t>
@@ -467,6 +484,7 @@
       <w:r>
         <w:rPr>
           <w:sz w:val="24"/>
+          <w:highlight w:val="yellow"/>
           <w:lang w:val="es-MX"/>
         </w:rPr>
         <w:t xml:space="preserve"> 8 grupos de 4 piezoeléctricos colocados en paralelo</w:t>
@@ -474,13 +492,23 @@
       <w:r>
         <w:rPr>
           <w:sz w:val="24"/>
-          <w:lang w:val="es-MX"/>
-        </w:rPr>
-        <w:t xml:space="preserve">. Estos piezoeléctricos poseen una superficie elaborada a base de caucho bajo ellos para amortiguar los golpes y un tope de forma cubica sobre ellos para evitar el contacto directo y aprovechar lo máximo posible cada pisada. En las esquinas de la base se ubican 4 resortes colocados para poder devolver baldosa a su posición original una vez pisada. A su vez estos resortes funcionan como pilares sobre los cuales se ubica una plancha de madera la cual seria la superficie en la cual el peatón </w:t>
-      </w:r>
-      <w:r>
-        <w:rPr>
-          <w:sz w:val="24"/>
+          <w:highlight w:val="yellow"/>
+          <w:lang w:val="es-MX"/>
+        </w:rPr>
+        <w:t>. Estos piezoeléctricos poseen una superficie elaborada a base de caucho bajo ellos para amortiguar los golpes y un tope de forma cubica sobre ellos para evitar el contacto directo y aprovechar lo máximo posible cada pisada</w:t>
+      </w:r>
+      <w:r>
+        <w:rPr>
+          <w:sz w:val="24"/>
+          <w:shd w:val="clear" w:color="auto" w:fill="767171" w:themeFill="background2" w:themeFillShade="80"/>
+          <w:lang w:val="es-MX"/>
+        </w:rPr>
+        <w:t xml:space="preserve">. En las esquinas de la base se ubican 4 resortes colocados para poder devolver baldosa a su posición original una vez pisada. A su vez estos resortes funcionan como pilares sobre los cuales se ubica una plancha de madera la cual seria la superficie en la cual el peatón </w:t>
+      </w:r>
+      <w:r>
+        <w:rPr>
+          <w:sz w:val="24"/>
+          <w:shd w:val="clear" w:color="auto" w:fill="767171" w:themeFill="background2" w:themeFillShade="80"/>
           <w:lang w:val="es-MX"/>
         </w:rPr>
         <w:t>caminaría</w:t>
@@ -488,6 +516,7 @@
       <w:r>
         <w:rPr>
           <w:sz w:val="24"/>
+          <w:shd w:val="clear" w:color="auto" w:fill="767171" w:themeFill="background2" w:themeFillShade="80"/>
           <w:lang w:val="es-MX"/>
         </w:rPr>
         <w:t xml:space="preserve">. Al </w:t>
@@ -495,6 +524,7 @@
       <w:r>
         <w:rPr>
           <w:sz w:val="24"/>
+          <w:shd w:val="clear" w:color="auto" w:fill="767171" w:themeFill="background2" w:themeFillShade="80"/>
           <w:lang w:val="es-MX"/>
         </w:rPr>
         <w:t>ser pisada</w:t>
@@ -502,6 +532,7 @@
       <w:r>
         <w:rPr>
           <w:sz w:val="24"/>
+          <w:shd w:val="clear" w:color="auto" w:fill="767171" w:themeFill="background2" w:themeFillShade="80"/>
           <w:lang w:val="es-MX"/>
         </w:rPr>
         <w:t xml:space="preserve">, la plancha </w:t>
@@ -509,6 +540,7 @@
       <w:r>
         <w:rPr>
           <w:sz w:val="24"/>
+          <w:shd w:val="clear" w:color="auto" w:fill="767171" w:themeFill="background2" w:themeFillShade="80"/>
           <w:lang w:val="es-MX"/>
         </w:rPr>
         <w:t>bajaría hasta deformar</w:t>
@@ -516,6 +548,7 @@
       <w:r>
         <w:rPr>
           <w:sz w:val="24"/>
+          <w:shd w:val="clear" w:color="auto" w:fill="767171" w:themeFill="background2" w:themeFillShade="80"/>
           <w:lang w:val="es-MX"/>
         </w:rPr>
         <w:t xml:space="preserve"> los piezoeléctricos los cuales </w:t>
@@ -523,6 +556,7 @@
       <w:r>
         <w:rPr>
           <w:sz w:val="24"/>
+          <w:shd w:val="clear" w:color="auto" w:fill="767171" w:themeFill="background2" w:themeFillShade="80"/>
           <w:lang w:val="es-MX"/>
         </w:rPr>
         <w:t>generan la tensión deseada. Una vez se deja de pisar la baldosa, los resortes suben la plancha hasta regresar a su posición original.</w:t>
@@ -665,15 +699,13 @@
           <w:lang w:val="es-MX"/>
         </w:rPr>
       </w:pPr>
-      <w:proofErr w:type="spellStart"/>
-      <w:r>
-        <w:rPr>
-          <w:sz w:val="24"/>
-          <w:lang w:val="es-MX"/>
-        </w:rPr>
-        <w:t>Pagina</w:t>
-      </w:r>
-      <w:proofErr w:type="spellEnd"/>
+      <w:r>
+        <w:rPr>
+          <w:sz w:val="24"/>
+          <w:lang w:val="es-MX"/>
+        </w:rPr>
+        <w:t>Página</w:t>
+      </w:r>
       <w:r>
         <w:rPr>
           <w:sz w:val="24"/>
@@ -886,7 +918,7 @@
 </file>
 
 <file path=word/numbering.xml><?xml version="1.0" encoding="utf-8"?>
-<w:numbering xmlns:wpc="http://schemas.microsoft.com/office/word/2010/wordprocessingCanvas" xmlns:cx="http://schemas.microsoft.com/office/drawing/2014/chartex" xmlns:cx1="http://schemas.microsoft.com/office/drawing/2015/9/8/chartex" xmlns:cx2="http://schemas.microsoft.com/office/drawing/2015/10/21/chartex" xmlns:cx3="http://schemas.microsoft.com/office/drawing/2016/5/9/chartex" xmlns:cx4="http://schemas.microsoft.com/office/drawing/2016/5/10/chartex" xmlns:cx5="http://schemas.microsoft.com/office/drawing/2016/5/11/chartex" xmlns:cx6="http://schemas.microsoft.com/office/drawing/2016/5/12/chartex" xmlns:cx7="http://schemas.microsoft.com/office/drawing/2016/5/13/chartex" xmlns:cx8="http://schemas.microsoft.com/office/drawing/2016/5/14/chartex" xmlns:mc="http://schemas.openxmlformats.org/markup-compatibility/2006" xmlns:aink="http://schemas.microsoft.com/office/drawing/2016/ink" xmlns:am3d="http://schemas.microsoft.com/office/drawing/2017/model3d" xmlns:o="urn:schemas-microsoft-com:office:office" xmlns:oel="http://schemas.microsoft.com/office/2019/extlst" xmlns:r="http://schemas.openxmlformats.org/officeDocument/2006/relationships" xmlns:m="http://schemas.openxmlformats.org/officeDocument/2006/math" xmlns:v="urn:schemas-microsoft-com:vml" xmlns:wp14="http://schemas.microsoft.com/office/word/2010/wordprocessingDrawing" xmlns:wp="http://schemas.openxmlformats.org/drawingml/2006/wordprocessingDrawing" xmlns:w10="urn:schemas-microsoft-com:office:word" xmlns:w="http://schemas.openxmlformats.org/wordprocessingml/2006/main" xmlns:w14="http://schemas.microsoft.com/office/word/2010/wordml" xmlns:w15="http://schemas.microsoft.com/office/word/2012/wordml" xmlns:w16cex="http://schemas.microsoft.com/office/word/2018/wordml/cex" xmlns:w16cid="http://schemas.microsoft.com/office/word/2016/wordml/cid" xmlns:w16="http://schemas.microsoft.com/office/word/2018/wordml" xmlns:w16du="http://schemas.microsoft.com/office/word/2023/wordml/word16du" xmlns:w16sdtdh="http://schemas.microsoft.com/office/word/2020/wordml/sdtdatahash" xmlns:w16sdtfl="http://schemas.microsoft.com/office/word/2024/wordml/sdtformatlock" xmlns:w16se="http://schemas.microsoft.com/office/word/2015/wordml/symex" xmlns:wpg="http://schemas.microsoft.com/office/word/2010/wordprocessingGroup" xmlns:wpi="http://schemas.microsoft.com/office/word/2010/wordprocessingInk" xmlns:wne="http://schemas.microsoft.com/office/word/2006/wordml" xmlns:wps="http://schemas.microsoft.com/office/word/2010/wordprocessingShape" mc:Ignorable="w14 w15 w16se w16cid w16 w16cex w16sdtdh w16sdtfl w16du wp14">
+<w:numbering xmlns:wpc="http://schemas.microsoft.com/office/word/2010/wordprocessingCanvas" xmlns:cx="http://schemas.microsoft.com/office/drawing/2014/chartex" xmlns:mc="http://schemas.openxmlformats.org/markup-compatibility/2006" xmlns:o="urn:schemas-microsoft-com:office:office" xmlns:r="http://schemas.openxmlformats.org/officeDocument/2006/relationships" xmlns:m="http://schemas.openxmlformats.org/officeDocument/2006/math" xmlns:v="urn:schemas-microsoft-com:vml" xmlns:wp14="http://schemas.microsoft.com/office/word/2010/wordprocessingDrawing" xmlns:wp="http://schemas.openxmlformats.org/drawingml/2006/wordprocessingDrawing" xmlns:w10="urn:schemas-microsoft-com:office:word" xmlns:w="http://schemas.openxmlformats.org/wordprocessingml/2006/main" xmlns:w14="http://schemas.microsoft.com/office/word/2010/wordml" xmlns:w15="http://schemas.microsoft.com/office/word/2012/wordml" xmlns:w16se="http://schemas.microsoft.com/office/word/2015/wordml/symex" xmlns:wpg="http://schemas.microsoft.com/office/word/2010/wordprocessingGroup" xmlns:wpi="http://schemas.microsoft.com/office/word/2010/wordprocessingInk" xmlns:wne="http://schemas.microsoft.com/office/word/2006/wordml" xmlns:wps="http://schemas.microsoft.com/office/word/2010/wordprocessingShape" mc:Ignorable="w14 w15 w16se wp14">
   <w:abstractNum w:abstractNumId="0" w15:restartNumberingAfterBreak="0">
     <w:nsid w:val="061E5364"/>
     <w:multiLevelType w:val="hybridMultilevel"/>
@@ -1339,23 +1371,23 @@
       </w:rPr>
     </w:lvl>
   </w:abstractNum>
-  <w:num w:numId="1" w16cid:durableId="1493528310">
+  <w:num w:numId="1">
     <w:abstractNumId w:val="3"/>
   </w:num>
-  <w:num w:numId="2" w16cid:durableId="749161767">
+  <w:num w:numId="2">
     <w:abstractNumId w:val="1"/>
   </w:num>
-  <w:num w:numId="3" w16cid:durableId="1012610325">
+  <w:num w:numId="3">
     <w:abstractNumId w:val="2"/>
   </w:num>
-  <w:num w:numId="4" w16cid:durableId="1951427667">
+  <w:num w:numId="4">
     <w:abstractNumId w:val="0"/>
   </w:num>
 </w:numbering>
 </file>
 
 <file path=word/styles.xml><?xml version="1.0" encoding="utf-8"?>
-<w:styles xmlns:mc="http://schemas.openxmlformats.org/markup-compatibility/2006" xmlns:r="http://schemas.openxmlformats.org/officeDocument/2006/relationships" xmlns:w="http://schemas.openxmlformats.org/wordprocessingml/2006/main" xmlns:w14="http://schemas.microsoft.com/office/word/2010/wordml" xmlns:w15="http://schemas.microsoft.com/office/word/2012/wordml" xmlns:w16cex="http://schemas.microsoft.com/office/word/2018/wordml/cex" xmlns:w16cid="http://schemas.microsoft.com/office/word/2016/wordml/cid" xmlns:w16="http://schemas.microsoft.com/office/word/2018/wordml" xmlns:w16du="http://schemas.microsoft.com/office/word/2023/wordml/word16du" xmlns:w16sdtdh="http://schemas.microsoft.com/office/word/2020/wordml/sdtdatahash" xmlns:w16sdtfl="http://schemas.microsoft.com/office/word/2024/wordml/sdtformatlock" xmlns:w16se="http://schemas.microsoft.com/office/word/2015/wordml/symex" mc:Ignorable="w14 w15 w16se w16cid w16 w16cex w16sdtdh w16sdtfl w16du">
+<w:styles xmlns:mc="http://schemas.openxmlformats.org/markup-compatibility/2006" xmlns:r="http://schemas.openxmlformats.org/officeDocument/2006/relationships" xmlns:w="http://schemas.openxmlformats.org/wordprocessingml/2006/main" xmlns:w14="http://schemas.microsoft.com/office/word/2010/wordml" xmlns:w15="http://schemas.microsoft.com/office/word/2012/wordml" xmlns:w16se="http://schemas.microsoft.com/office/word/2015/wordml/symex" mc:Ignorable="w14 w15 w16se">
   <w:docDefaults>
     <w:rPrDefault>
       <w:rPr>
@@ -1371,7 +1403,7 @@
       </w:pPr>
     </w:pPrDefault>
   </w:docDefaults>
-  <w:latentStyles w:defLockedState="0" w:defUIPriority="99" w:defSemiHidden="0" w:defUnhideWhenUsed="0" w:defQFormat="0" w:count="376">
+  <w:latentStyles w:defLockedState="0" w:defUIPriority="99" w:defSemiHidden="0" w:defUnhideWhenUsed="0" w:defQFormat="0" w:count="371">
     <w:lsdException w:name="Normal" w:uiPriority="0" w:qFormat="1"/>
     <w:lsdException w:name="heading 1" w:uiPriority="9" w:qFormat="1"/>
     <w:lsdException w:name="heading 2" w:semiHidden="1" w:uiPriority="9" w:unhideWhenUsed="1" w:qFormat="1"/>
@@ -1743,11 +1775,6 @@
     <w:lsdException w:name="List Table 5 Dark Accent 6" w:uiPriority="50"/>
     <w:lsdException w:name="List Table 6 Colorful Accent 6" w:uiPriority="51"/>
     <w:lsdException w:name="List Table 7 Colorful Accent 6" w:uiPriority="52"/>
-    <w:lsdException w:name="Mention" w:semiHidden="1" w:unhideWhenUsed="1"/>
-    <w:lsdException w:name="Smart Hyperlink" w:semiHidden="1" w:unhideWhenUsed="1"/>
-    <w:lsdException w:name="Hashtag" w:semiHidden="1" w:unhideWhenUsed="1"/>
-    <w:lsdException w:name="Unresolved Mention" w:semiHidden="1" w:unhideWhenUsed="1"/>
-    <w:lsdException w:name="Smart Link" w:semiHidden="1" w:unhideWhenUsed="1"/>
   </w:latentStyles>
   <w:style w:type="paragraph" w:default="1" w:styleId="Normal">
     <w:name w:val="Normal"/>
@@ -2060,7 +2087,7 @@
 </file>
 
 <file path=customXml/itemProps1.xml><?xml version="1.0" encoding="utf-8"?>
-<ds:datastoreItem xmlns:ds="http://schemas.openxmlformats.org/officeDocument/2006/customXml" ds:itemID="{7AED057D-E689-4873-A120-AAFEBC59FD18}">
+<ds:datastoreItem xmlns:ds="http://schemas.openxmlformats.org/officeDocument/2006/customXml" ds:itemID="{6DF75666-774A-45D2-A433-747545D0CFCC}">
   <ds:schemaRefs>
     <ds:schemaRef ds:uri="http://schemas.openxmlformats.org/officeDocument/2006/bibliography"/>
   </ds:schemaRefs>

</xml_diff>